<commit_message>
agregacion de supuestos, diagrama de clases y otras clases
</commit_message>
<xml_diff>
--- a/Supuestos-Hotel.docx
+++ b/Supuestos-Hotel.docx
@@ -86,6 +86,65 @@
       <w:r>
         <w:t>Las habitaciones siempre se inicializan vacías, se llenan cuando un cliente la ocupa.</w:t>
       </w:r>
+    </w:p>
+    <w:p>
+      <w:pPr>
+        <w:pStyle w:val="Prrafodelista"/>
+        <w:numPr>
+          <w:ilvl w:val="0"/>
+          <w:numId w:val="1"/>
+        </w:numPr>
+      </w:pPr>
+      <w:r>
+        <w:t xml:space="preserve">Se considera cliente a quien </w:t>
+      </w:r>
+      <w:r>
+        <w:t>está</w:t>
+      </w:r>
+      <w:r>
+        <w:t xml:space="preserve"> asociado a una habitación.</w:t>
+      </w:r>
+    </w:p>
+    <w:p>
+      <w:pPr>
+        <w:pStyle w:val="Prrafodelista"/>
+        <w:numPr>
+          <w:ilvl w:val="0"/>
+          <w:numId w:val="1"/>
+        </w:numPr>
+      </w:pPr>
+      <w:r>
+        <w:t>Si no hay habitaciones libres, no se aceptan clientes.</w:t>
+      </w:r>
+    </w:p>
+    <w:p>
+      <w:pPr>
+        <w:pStyle w:val="Prrafodelista"/>
+        <w:numPr>
+          <w:ilvl w:val="0"/>
+          <w:numId w:val="1"/>
+        </w:numPr>
+      </w:pPr>
+      <w:r>
+        <w:t>El hotel en un inicio solo acepta pago en tarjeta.</w:t>
+      </w:r>
+    </w:p>
+    <w:p>
+      <w:pPr>
+        <w:pStyle w:val="Prrafodelista"/>
+        <w:numPr>
+          <w:ilvl w:val="0"/>
+          <w:numId w:val="1"/>
+        </w:numPr>
+      </w:pPr>
+      <w:r>
+        <w:t>Todo cliente tiene una factura asociada</w:t>
+      </w:r>
+    </w:p>
+    <w:p>
+      <w:pPr>
+        <w:pStyle w:val="Prrafodelista"/>
+      </w:pPr>
     </w:p>
     <w:sectPr>
       <w:pgSz w:w="12240" w:h="15840"/>

</xml_diff>